<commit_message>
Lab3: 4 pictures were inserted, 2 previous pictures were deleted; Lab4: Misspell were fixed
</commit_message>
<xml_diff>
--- a/Papers/Лабораторная №3.docx
+++ b/Papers/Лабораторная №3.docx
@@ -327,20 +327,7 @@
           <w:szCs w:val="28"/>
           <w:lang w:val="en-US"/>
         </w:rPr>
-        <w:t>Cyclone V</w:t>
-      </w:r>
-      <w:bookmarkStart w:id="0" w:name="_GoBack"/>
-      <w:bookmarkEnd w:id="0"/>
-      <w:r>
-        <w:rPr>
-          <w:rStyle w:val="112"/>
-          <w:rFonts w:hint="default"/>
-          <w:smallCaps w:val="0"/>
-          <w:sz w:val="28"/>
-          <w:szCs w:val="28"/>
-          <w:lang w:val="en-US"/>
-        </w:rPr>
-        <w:t xml:space="preserve"> </w:t>
+        <w:t xml:space="preserve">Cyclone V </w:t>
       </w:r>
       <w:r>
         <w:rPr>
@@ -893,6 +880,10 @@
     <w:p>
       <w:pPr>
         <w:pStyle w:val="102"/>
+        <w:rPr>
+          <w:sz w:val="28"/>
+          <w:szCs w:val="28"/>
+        </w:rPr>
       </w:pPr>
       <w:r>
         <w:t>Один из способов оценки корректности проектов основан на моделировании, предполагающем отладку проекта на модели путем анализа реакций разрабатываемых схем на стимулирующие воздействия. Несмотря на высокую вероятность обнаружения имеющихся дефектов моделирование не всегда позволяет оценить работу схемы. Более эффективны методы, основанные на экспериментах с реальным оборудованием. Получившие в последнее время широкое распространение прототипные платы разработчика, содержащие ПЛИС, позволяют организовать подобные эксперименты.</w:t>
@@ -903,15 +894,15 @@
         <w:pStyle w:val="102"/>
         <w:rPr>
           <w:color w:val="000000"/>
-          <w:sz w:val="32"/>
-          <w:szCs w:val="32"/>
-        </w:rPr>
-      </w:pPr>
-      <w:r>
-        <w:rPr>
-          <w:color w:val="000000"/>
-          <w:sz w:val="32"/>
-          <w:szCs w:val="32"/>
+          <w:sz w:val="28"/>
+          <w:szCs w:val="28"/>
+        </w:rPr>
+      </w:pPr>
+      <w:r>
+        <w:rPr>
+          <w:color w:val="000000"/>
+          <w:sz w:val="28"/>
+          <w:szCs w:val="28"/>
         </w:rPr>
         <w:t>Одно из основных достоинств СнК – гибкость решения различных задач.</w:t>
       </w:r>
@@ -919,8 +910,8 @@
         <w:rPr>
           <w:rFonts w:hint="default"/>
           <w:color w:val="000000"/>
-          <w:sz w:val="32"/>
-          <w:szCs w:val="32"/>
+          <w:sz w:val="28"/>
+          <w:szCs w:val="28"/>
           <w:lang w:val="ru-RU"/>
         </w:rPr>
         <w:t xml:space="preserve"> </w:t>
@@ -928,8 +919,8 @@
       <w:r>
         <w:rPr>
           <w:color w:val="000000"/>
-          <w:sz w:val="32"/>
-          <w:szCs w:val="32"/>
+          <w:sz w:val="28"/>
+          <w:szCs w:val="28"/>
         </w:rPr>
         <w:t>На одном и том же кристалле ПЛИС можно реализовать различные способы</w:t>
       </w:r>
@@ -937,8 +928,8 @@
         <w:rPr>
           <w:rFonts w:hint="default"/>
           <w:color w:val="000000"/>
-          <w:sz w:val="32"/>
-          <w:szCs w:val="32"/>
+          <w:sz w:val="28"/>
+          <w:szCs w:val="28"/>
           <w:lang w:val="ru-RU"/>
         </w:rPr>
         <w:t xml:space="preserve"> </w:t>
@@ -946,8 +937,8 @@
       <w:r>
         <w:rPr>
           <w:color w:val="000000"/>
-          <w:sz w:val="32"/>
-          <w:szCs w:val="32"/>
+          <w:sz w:val="28"/>
+          <w:szCs w:val="28"/>
         </w:rPr>
         <w:t>решения поставленной задачи, оценить результат и выбрать более подходящий в данном случае способ.</w:t>
       </w:r>
@@ -1076,28 +1067,48 @@
     <w:p>
       <w:pPr>
         <w:pStyle w:val="102"/>
-      </w:pPr>
-      <w:r>
+        <w:rPr>
+          <w:sz w:val="28"/>
+          <w:szCs w:val="28"/>
+        </w:rPr>
+      </w:pPr>
+      <w:r>
+        <w:rPr>
+          <w:sz w:val="28"/>
+          <w:szCs w:val="28"/>
+        </w:rPr>
         <w:t>В работе предлагается реализовать два независимых решения задачи</w:t>
       </w:r>
       <w:r>
         <w:rPr>
           <w:rFonts w:hint="default"/>
+          <w:sz w:val="28"/>
+          <w:szCs w:val="28"/>
           <w:lang w:val="ru-RU"/>
         </w:rPr>
         <w:t xml:space="preserve"> </w:t>
       </w:r>
       <w:r>
+        <w:rPr>
+          <w:sz w:val="28"/>
+          <w:szCs w:val="28"/>
+        </w:rPr>
         <w:t>формирования сигналов трехфазного управления, аппаратно выполненные на</w:t>
       </w:r>
       <w:r>
         <w:rPr>
           <w:rFonts w:hint="default"/>
+          <w:sz w:val="28"/>
+          <w:szCs w:val="28"/>
           <w:lang w:val="ru-RU"/>
         </w:rPr>
         <w:t xml:space="preserve"> </w:t>
       </w:r>
       <w:r>
+        <w:rPr>
+          <w:sz w:val="28"/>
+          <w:szCs w:val="28"/>
+        </w:rPr>
         <w:t>одном кристалле ПЛИС фирмы «Altera».</w:t>
       </w:r>
     </w:p>
@@ -1223,18 +1234,32 @@
     <w:p>
       <w:pPr>
         <w:pStyle w:val="102"/>
-      </w:pPr>
-      <w:r>
+        <w:rPr>
+          <w:sz w:val="28"/>
+          <w:szCs w:val="28"/>
+        </w:rPr>
+      </w:pPr>
+      <w:r>
+        <w:rPr>
+          <w:sz w:val="28"/>
+          <w:szCs w:val="28"/>
+        </w:rPr>
         <w:t>Первая система предполагает чисто аппаратную реализацию алгоритма, а вторая должна быть выполнена как программно-аппаратная микропроцессорная система на основе процессорного ядра Nios II. Пример временной диаграммы трехфазного управления с перекрытием на один такт</w:t>
       </w:r>
       <w:r>
         <w:rPr>
           <w:rFonts w:hint="default"/>
+          <w:sz w:val="28"/>
+          <w:szCs w:val="28"/>
           <w:lang w:val="ru-RU"/>
         </w:rPr>
         <w:t xml:space="preserve"> </w:t>
       </w:r>
       <w:r>
+        <w:rPr>
+          <w:sz w:val="28"/>
+          <w:szCs w:val="28"/>
+        </w:rPr>
         <w:t>приведен на рис. 1, а структурная схема устройства – на рис. 2.</w:t>
       </w:r>
     </w:p>
@@ -1937,27 +1962,47 @@
       <w:pPr>
         <w:pStyle w:val="102"/>
         <w:ind w:left="0" w:leftChars="0" w:firstLine="0" w:firstLineChars="0"/>
-      </w:pPr>
-      <w:r>
+        <w:rPr>
+          <w:sz w:val="28"/>
+          <w:szCs w:val="28"/>
+        </w:rPr>
+      </w:pPr>
+      <w:r>
+        <w:rPr>
+          <w:sz w:val="28"/>
+          <w:szCs w:val="28"/>
+        </w:rPr>
         <w:t xml:space="preserve">Листинг </w:t>
       </w:r>
       <w:r>
         <w:rPr>
           <w:rFonts w:hint="default"/>
+          <w:sz w:val="28"/>
+          <w:szCs w:val="28"/>
           <w:lang w:val="ru-RU"/>
         </w:rPr>
         <w:t>1</w:t>
       </w:r>
       <w:r>
+        <w:rPr>
+          <w:sz w:val="28"/>
+          <w:szCs w:val="28"/>
+        </w:rPr>
         <w:t xml:space="preserve">. Исходный код </w:t>
       </w:r>
       <w:r>
         <w:rPr>
+          <w:sz w:val="28"/>
+          <w:szCs w:val="28"/>
           <w:lang w:val="ru-RU"/>
         </w:rPr>
         <w:t>программы</w:t>
       </w:r>
       <w:r>
+        <w:rPr>
+          <w:sz w:val="28"/>
+          <w:szCs w:val="28"/>
+        </w:rPr>
         <w:t>.</w:t>
       </w:r>
     </w:p>
@@ -4942,7 +4987,7 @@
         <w:jc w:val="center"/>
         <w:rPr>
           <w:rFonts w:hint="default"/>
-          <w:lang w:val="ru-RU"/>
+          <w:lang w:val="en-US"/>
         </w:rPr>
       </w:pPr>
       <w:r>
@@ -4999,51 +5044,22 @@
     </w:p>
     <w:p>
       <w:pPr>
-        <w:pStyle w:val="102"/>
-        <w:numPr>
-          <w:ilvl w:val="0"/>
-          <w:numId w:val="0"/>
-        </w:numPr>
-        <w:tabs>
-          <w:tab w:val="left" w:pos="0"/>
-          <w:tab w:val="clear" w:pos="709"/>
-        </w:tabs>
-        <w:ind w:left="0" w:leftChars="0" w:firstLine="0" w:firstLineChars="0"/>
-        <w:jc w:val="both"/>
+        <w:jc w:val="center"/>
         <w:rPr>
           <w:rFonts w:hint="default"/>
           <w:lang w:val="en-US"/>
         </w:rPr>
       </w:pPr>
-    </w:p>
-    <w:p>
-      <w:pPr>
-        <w:pStyle w:val="102"/>
-        <w:numPr>
-          <w:ilvl w:val="0"/>
-          <w:numId w:val="0"/>
-        </w:numPr>
-        <w:tabs>
-          <w:tab w:val="left" w:pos="0"/>
-          <w:tab w:val="clear" w:pos="709"/>
-        </w:tabs>
-        <w:ind w:left="0" w:leftChars="0" w:firstLine="0" w:firstLineChars="0"/>
-        <w:jc w:val="center"/>
+      <w:r>
         <w:rPr>
           <w:rFonts w:hint="default"/>
           <w:lang w:val="en-US"/>
         </w:rPr>
-      </w:pPr>
-      <w:r>
-        <w:rPr>
-          <w:rFonts w:hint="default"/>
-          <w:lang w:val="en-US"/>
-        </w:rPr>
         <w:drawing>
           <wp:inline distT="0" distB="0" distL="114300" distR="114300">
-            <wp:extent cx="4225925" cy="3397250"/>
-            <wp:effectExtent l="0" t="0" r="10795" b="1270"/>
-            <wp:docPr id="26" name="Изображение 26" descr="compilation_results"/>
+            <wp:extent cx="4514850" cy="3638550"/>
+            <wp:effectExtent l="0" t="0" r="11430" b="3810"/>
+            <wp:docPr id="1" name="Изображение 1" descr="compilation_results_NIOS"/>
             <wp:cNvGraphicFramePr>
               <a:graphicFrameLocks xmlns:a="http://schemas.openxmlformats.org/drawingml/2006/main" noChangeAspect="1"/>
             </wp:cNvGraphicFramePr>
@@ -5051,14 +5067,13 @@
               <a:graphicData uri="http://schemas.openxmlformats.org/drawingml/2006/picture">
                 <pic:pic xmlns:pic="http://schemas.openxmlformats.org/drawingml/2006/picture">
                   <pic:nvPicPr>
-                    <pic:cNvPr id="26" name="Изображение 26" descr="compilation_results"/>
+                    <pic:cNvPr id="1" name="Изображение 1" descr="compilation_results_NIOS"/>
                     <pic:cNvPicPr>
                       <a:picLocks noChangeAspect="1"/>
                     </pic:cNvPicPr>
                   </pic:nvPicPr>
                   <pic:blipFill>
                     <a:blip r:embed="rId12"/>
-                    <a:srcRect l="746" t="1579" b="4561"/>
                     <a:stretch>
                       <a:fillRect/>
                     </a:stretch>
@@ -5066,7 +5081,7 @@
                   <pic:spPr>
                     <a:xfrm>
                       <a:off x="0" y="0"/>
-                      <a:ext cx="4225925" cy="3397250"/>
+                      <a:ext cx="4514850" cy="3638550"/>
                     </a:xfrm>
                     <a:prstGeom prst="rect">
                       <a:avLst/>
@@ -5082,74 +5097,71 @@
     <w:p>
       <w:pPr>
         <w:pStyle w:val="14"/>
-        <w:numPr>
-          <w:ilvl w:val="0"/>
-          <w:numId w:val="0"/>
-        </w:numPr>
-        <w:tabs>
-          <w:tab w:val="left" w:pos="0"/>
-          <w:tab w:val="clear" w:pos="5529"/>
-          <w:tab w:val="clear" w:pos="8505"/>
-        </w:tabs>
-        <w:ind w:left="0" w:leftChars="0" w:firstLine="0" w:firstLineChars="0"/>
         <w:jc w:val="center"/>
+        <w:rPr>
+          <w:rFonts w:hint="default"/>
+          <w:lang w:val="ru-RU"/>
+        </w:rPr>
+      </w:pPr>
+      <w:r>
+        <w:rPr>
+          <w:sz w:val="26"/>
+          <w:szCs w:val="26"/>
+        </w:rPr>
+        <w:t xml:space="preserve">Рис. </w:t>
+      </w:r>
+      <w:r>
+        <w:rPr>
+          <w:sz w:val="26"/>
+          <w:szCs w:val="26"/>
+        </w:rPr>
+        <w:fldChar w:fldCharType="begin"/>
+      </w:r>
+      <w:r>
+        <w:rPr>
+          <w:sz w:val="26"/>
+          <w:szCs w:val="26"/>
+        </w:rPr>
+        <w:instrText xml:space="preserve"> SEQ Рис. \* ARABIC </w:instrText>
+      </w:r>
+      <w:r>
+        <w:rPr>
+          <w:sz w:val="26"/>
+          <w:szCs w:val="26"/>
+        </w:rPr>
+        <w:fldChar w:fldCharType="separate"/>
+      </w:r>
+      <w:r>
+        <w:rPr>
+          <w:sz w:val="26"/>
+          <w:szCs w:val="26"/>
+        </w:rPr>
+        <w:t>7</w:t>
+      </w:r>
+      <w:r>
+        <w:rPr>
+          <w:sz w:val="26"/>
+          <w:szCs w:val="26"/>
+        </w:rPr>
+        <w:fldChar w:fldCharType="end"/>
+      </w:r>
+      <w:r>
+        <w:rPr>
+          <w:rFonts w:hint="default"/>
+          <w:sz w:val="26"/>
+          <w:szCs w:val="26"/>
+          <w:lang w:val="en-US"/>
+        </w:rPr>
+        <w:t xml:space="preserve"> - </w:t>
+      </w:r>
+      <w:r>
         <w:rPr>
           <w:rFonts w:hint="default"/>
           <w:sz w:val="26"/>
           <w:szCs w:val="26"/>
           <w:lang w:val="ru-RU"/>
         </w:rPr>
-      </w:pPr>
-      <w:r>
-        <w:rPr>
-          <w:sz w:val="26"/>
-          <w:szCs w:val="26"/>
-        </w:rPr>
-        <w:t xml:space="preserve">Рис. </w:t>
-      </w:r>
-      <w:r>
-        <w:rPr>
-          <w:sz w:val="26"/>
-          <w:szCs w:val="26"/>
-        </w:rPr>
-        <w:fldChar w:fldCharType="begin"/>
-      </w:r>
-      <w:r>
-        <w:rPr>
-          <w:sz w:val="26"/>
-          <w:szCs w:val="26"/>
-        </w:rPr>
-        <w:instrText xml:space="preserve"> SEQ Рис. \* ARABIC </w:instrText>
-      </w:r>
-      <w:r>
-        <w:rPr>
-          <w:sz w:val="26"/>
-          <w:szCs w:val="26"/>
-        </w:rPr>
-        <w:fldChar w:fldCharType="separate"/>
-      </w:r>
-      <w:r>
-        <w:rPr>
-          <w:sz w:val="26"/>
-          <w:szCs w:val="26"/>
-        </w:rPr>
-        <w:t>7</w:t>
-      </w:r>
-      <w:r>
-        <w:rPr>
-          <w:sz w:val="26"/>
-          <w:szCs w:val="26"/>
-        </w:rPr>
-        <w:fldChar w:fldCharType="end"/>
-      </w:r>
-      <w:r>
-        <w:rPr>
-          <w:rFonts w:hint="default"/>
-          <w:sz w:val="26"/>
-          <w:szCs w:val="26"/>
-          <w:lang w:val="ru-RU"/>
-        </w:rPr>
-        <w:t xml:space="preserve"> - Оценка затрат на реализацию проекта</w:t>
+        <w:t>Оценка затрат на реализацию проекта</w:t>
       </w:r>
     </w:p>
     <w:p>
@@ -5162,27 +5174,22 @@
     </w:p>
     <w:p>
       <w:pPr>
-        <w:pStyle w:val="102"/>
-        <w:tabs>
-          <w:tab w:val="left" w:pos="0"/>
-          <w:tab w:val="clear" w:pos="709"/>
-        </w:tabs>
-        <w:ind w:left="0" w:leftChars="0" w:firstLine="0" w:firstLineChars="0"/>
+        <w:jc w:val="center"/>
         <w:rPr>
           <w:rFonts w:hint="default"/>
-          <w:lang w:val="en-US"/>
+          <w:lang w:val="ru-RU"/>
         </w:rPr>
       </w:pPr>
       <w:r>
         <w:rPr>
           <w:rFonts w:hint="default"/>
-          <w:lang w:val="en-US"/>
+          <w:lang w:val="ru-RU"/>
         </w:rPr>
         <w:drawing>
           <wp:inline distT="0" distB="0" distL="114300" distR="114300">
-            <wp:extent cx="6111240" cy="1925320"/>
-            <wp:effectExtent l="0" t="0" r="0" b="10160"/>
-            <wp:docPr id="29" name="Изображение 29" descr="RTL_viewer"/>
+            <wp:extent cx="5534025" cy="1381125"/>
+            <wp:effectExtent l="0" t="0" r="13335" b="5715"/>
+            <wp:docPr id="2" name="Изображение 2" descr="RTL_viewer_NIOS"/>
             <wp:cNvGraphicFramePr>
               <a:graphicFrameLocks xmlns:a="http://schemas.openxmlformats.org/drawingml/2006/main" noChangeAspect="1"/>
             </wp:cNvGraphicFramePr>
@@ -5190,7 +5197,7 @@
               <a:graphicData uri="http://schemas.openxmlformats.org/drawingml/2006/picture">
                 <pic:pic xmlns:pic="http://schemas.openxmlformats.org/drawingml/2006/picture">
                   <pic:nvPicPr>
-                    <pic:cNvPr id="29" name="Изображение 29" descr="RTL_viewer"/>
+                    <pic:cNvPr id="2" name="Изображение 2" descr="RTL_viewer_NIOS"/>
                     <pic:cNvPicPr>
                       <a:picLocks noChangeAspect="1"/>
                     </pic:cNvPicPr>
@@ -5204,7 +5211,7 @@
                   <pic:spPr>
                     <a:xfrm>
                       <a:off x="0" y="0"/>
-                      <a:ext cx="6111240" cy="1925320"/>
+                      <a:ext cx="5534025" cy="1381125"/>
                     </a:xfrm>
                     <a:prstGeom prst="rect">
                       <a:avLst/>
@@ -5220,12 +5227,6 @@
     <w:p>
       <w:pPr>
         <w:pStyle w:val="14"/>
-        <w:tabs>
-          <w:tab w:val="left" w:pos="0"/>
-          <w:tab w:val="clear" w:pos="5529"/>
-          <w:tab w:val="clear" w:pos="8505"/>
-        </w:tabs>
-        <w:ind w:left="0" w:leftChars="0" w:firstLine="0" w:firstLineChars="0"/>
         <w:jc w:val="center"/>
         <w:rPr>
           <w:rFonts w:hint="default"/>
@@ -5290,7 +5291,7 @@
           <w:szCs w:val="26"/>
           <w:lang w:val="en-US"/>
         </w:rPr>
-        <w:t>RTL</w:t>
+        <w:t xml:space="preserve">RTL - </w:t>
       </w:r>
       <w:r>
         <w:rPr>
@@ -5299,7 +5300,7 @@
           <w:szCs w:val="26"/>
           <w:lang w:val="ru-RU"/>
         </w:rPr>
-        <w:t>-представление проекта</w:t>
+        <w:t>представление проекта</w:t>
       </w:r>
     </w:p>
     <w:p>
@@ -9339,6 +9340,8 @@
         <w:jc w:val="center"/>
         <w:rPr>
           <w:rFonts w:hint="default"/>
+          <w:sz w:val="26"/>
+          <w:szCs w:val="26"/>
           <w:lang w:val="ru-RU"/>
         </w:rPr>
       </w:pPr>
@@ -9396,6 +9399,283 @@
     </w:p>
     <w:p>
       <w:pPr>
+        <w:rPr>
+          <w:rFonts w:hint="default"/>
+          <w:lang w:val="ru-RU"/>
+        </w:rPr>
+      </w:pPr>
+    </w:p>
+    <w:p>
+      <w:pPr>
+        <w:spacing w:line="360" w:lineRule="auto"/>
+        <w:ind w:firstLine="709"/>
+        <w:jc w:val="center"/>
+        <w:rPr>
+          <w:rFonts w:hint="default"/>
+          <w:b/>
+          <w:sz w:val="28"/>
+          <w:szCs w:val="28"/>
+          <w:lang w:val="ru-RU"/>
+        </w:rPr>
+      </w:pPr>
+      <w:r>
+        <w:rPr>
+          <w:rFonts w:hint="default"/>
+          <w:b/>
+          <w:sz w:val="28"/>
+          <w:szCs w:val="28"/>
+          <w:lang w:val="ru-RU"/>
+        </w:rPr>
+        <w:drawing>
+          <wp:inline distT="0" distB="0" distL="114300" distR="114300">
+            <wp:extent cx="4257675" cy="3419475"/>
+            <wp:effectExtent l="0" t="0" r="9525" b="9525"/>
+            <wp:docPr id="3" name="Изображение 3" descr="compilation_results_FPGA"/>
+            <wp:cNvGraphicFramePr>
+              <a:graphicFrameLocks xmlns:a="http://schemas.openxmlformats.org/drawingml/2006/main" noChangeAspect="1"/>
+            </wp:cNvGraphicFramePr>
+            <a:graphic xmlns:a="http://schemas.openxmlformats.org/drawingml/2006/main">
+              <a:graphicData uri="http://schemas.openxmlformats.org/drawingml/2006/picture">
+                <pic:pic xmlns:pic="http://schemas.openxmlformats.org/drawingml/2006/picture">
+                  <pic:nvPicPr>
+                    <pic:cNvPr id="3" name="Изображение 3" descr="compilation_results_FPGA"/>
+                    <pic:cNvPicPr>
+                      <a:picLocks noChangeAspect="1"/>
+                    </pic:cNvPicPr>
+                  </pic:nvPicPr>
+                  <pic:blipFill>
+                    <a:blip r:embed="rId15"/>
+                    <a:stretch>
+                      <a:fillRect/>
+                    </a:stretch>
+                  </pic:blipFill>
+                  <pic:spPr>
+                    <a:xfrm>
+                      <a:off x="0" y="0"/>
+                      <a:ext cx="4257675" cy="3419475"/>
+                    </a:xfrm>
+                    <a:prstGeom prst="rect">
+                      <a:avLst/>
+                    </a:prstGeom>
+                  </pic:spPr>
+                </pic:pic>
+              </a:graphicData>
+            </a:graphic>
+          </wp:inline>
+        </w:drawing>
+      </w:r>
+    </w:p>
+    <w:p>
+      <w:pPr>
+        <w:pStyle w:val="14"/>
+        <w:spacing w:line="360" w:lineRule="auto"/>
+        <w:ind w:firstLine="709"/>
+        <w:jc w:val="center"/>
+        <w:rPr>
+          <w:rFonts w:hint="default"/>
+          <w:lang w:val="ru-RU"/>
+        </w:rPr>
+      </w:pPr>
+      <w:r>
+        <w:rPr>
+          <w:sz w:val="26"/>
+          <w:szCs w:val="26"/>
+        </w:rPr>
+        <w:t xml:space="preserve">Рис. </w:t>
+      </w:r>
+      <w:r>
+        <w:rPr>
+          <w:sz w:val="26"/>
+          <w:szCs w:val="26"/>
+        </w:rPr>
+        <w:fldChar w:fldCharType="begin"/>
+      </w:r>
+      <w:r>
+        <w:rPr>
+          <w:sz w:val="26"/>
+          <w:szCs w:val="26"/>
+        </w:rPr>
+        <w:instrText xml:space="preserve"> SEQ Рис. \* ARABIC </w:instrText>
+      </w:r>
+      <w:r>
+        <w:rPr>
+          <w:sz w:val="26"/>
+          <w:szCs w:val="26"/>
+        </w:rPr>
+        <w:fldChar w:fldCharType="separate"/>
+      </w:r>
+      <w:r>
+        <w:rPr>
+          <w:sz w:val="26"/>
+          <w:szCs w:val="26"/>
+        </w:rPr>
+        <w:t>10</w:t>
+      </w:r>
+      <w:r>
+        <w:rPr>
+          <w:sz w:val="26"/>
+          <w:szCs w:val="26"/>
+        </w:rPr>
+        <w:fldChar w:fldCharType="end"/>
+      </w:r>
+      <w:r>
+        <w:rPr>
+          <w:rFonts w:hint="default"/>
+          <w:sz w:val="26"/>
+          <w:szCs w:val="26"/>
+          <w:lang w:val="ru-RU"/>
+        </w:rPr>
+        <w:t xml:space="preserve"> - Оценка затрат на компиляцию проекта</w:t>
+      </w:r>
+    </w:p>
+    <w:p>
+      <w:pPr>
+        <w:jc w:val="center"/>
+        <w:rPr>
+          <w:rFonts w:hint="default"/>
+          <w:lang w:val="ru-RU"/>
+        </w:rPr>
+      </w:pPr>
+      <w:r>
+        <w:rPr>
+          <w:rFonts w:hint="default"/>
+          <w:lang w:val="ru-RU"/>
+        </w:rPr>
+        <w:br w:type="textWrapping"/>
+      </w:r>
+      <w:r>
+        <w:rPr>
+          <w:rFonts w:hint="default"/>
+          <w:lang w:val="ru-RU"/>
+        </w:rPr>
+        <w:drawing>
+          <wp:inline distT="0" distB="0" distL="114300" distR="114300">
+            <wp:extent cx="6118225" cy="7205980"/>
+            <wp:effectExtent l="0" t="0" r="8255" b="2540"/>
+            <wp:docPr id="4" name="Изображение 4" descr="RTL_viewer_FPGA"/>
+            <wp:cNvGraphicFramePr>
+              <a:graphicFrameLocks xmlns:a="http://schemas.openxmlformats.org/drawingml/2006/main" noChangeAspect="1"/>
+            </wp:cNvGraphicFramePr>
+            <a:graphic xmlns:a="http://schemas.openxmlformats.org/drawingml/2006/main">
+              <a:graphicData uri="http://schemas.openxmlformats.org/drawingml/2006/picture">
+                <pic:pic xmlns:pic="http://schemas.openxmlformats.org/drawingml/2006/picture">
+                  <pic:nvPicPr>
+                    <pic:cNvPr id="4" name="Изображение 4" descr="RTL_viewer_FPGA"/>
+                    <pic:cNvPicPr>
+                      <a:picLocks noChangeAspect="1"/>
+                    </pic:cNvPicPr>
+                  </pic:nvPicPr>
+                  <pic:blipFill>
+                    <a:blip r:embed="rId16"/>
+                    <a:stretch>
+                      <a:fillRect/>
+                    </a:stretch>
+                  </pic:blipFill>
+                  <pic:spPr>
+                    <a:xfrm>
+                      <a:off x="0" y="0"/>
+                      <a:ext cx="6118225" cy="7205980"/>
+                    </a:xfrm>
+                    <a:prstGeom prst="rect">
+                      <a:avLst/>
+                    </a:prstGeom>
+                  </pic:spPr>
+                </pic:pic>
+              </a:graphicData>
+            </a:graphic>
+          </wp:inline>
+        </w:drawing>
+      </w:r>
+    </w:p>
+    <w:p>
+      <w:pPr>
+        <w:pStyle w:val="14"/>
+        <w:jc w:val="center"/>
+        <w:rPr>
+          <w:rFonts w:hint="default"/>
+          <w:lang w:val="ru-RU"/>
+        </w:rPr>
+      </w:pPr>
+      <w:r>
+        <w:rPr>
+          <w:sz w:val="26"/>
+          <w:szCs w:val="26"/>
+        </w:rPr>
+        <w:t xml:space="preserve">Рис. </w:t>
+      </w:r>
+      <w:r>
+        <w:rPr>
+          <w:sz w:val="26"/>
+          <w:szCs w:val="26"/>
+        </w:rPr>
+        <w:fldChar w:fldCharType="begin"/>
+      </w:r>
+      <w:r>
+        <w:rPr>
+          <w:sz w:val="26"/>
+          <w:szCs w:val="26"/>
+        </w:rPr>
+        <w:instrText xml:space="preserve"> SEQ Рис. \* ARABIC </w:instrText>
+      </w:r>
+      <w:r>
+        <w:rPr>
+          <w:sz w:val="26"/>
+          <w:szCs w:val="26"/>
+        </w:rPr>
+        <w:fldChar w:fldCharType="separate"/>
+      </w:r>
+      <w:r>
+        <w:rPr>
+          <w:sz w:val="26"/>
+          <w:szCs w:val="26"/>
+        </w:rPr>
+        <w:t>11</w:t>
+      </w:r>
+      <w:r>
+        <w:rPr>
+          <w:sz w:val="26"/>
+          <w:szCs w:val="26"/>
+        </w:rPr>
+        <w:fldChar w:fldCharType="end"/>
+      </w:r>
+      <w:r>
+        <w:rPr>
+          <w:rFonts w:hint="default"/>
+          <w:sz w:val="26"/>
+          <w:szCs w:val="26"/>
+          <w:lang w:val="ru-RU"/>
+        </w:rPr>
+        <w:t xml:space="preserve"> - </w:t>
+      </w:r>
+      <w:r>
+        <w:rPr>
+          <w:rFonts w:hint="default"/>
+          <w:sz w:val="26"/>
+          <w:szCs w:val="26"/>
+          <w:lang w:val="en-US"/>
+        </w:rPr>
+        <w:t>RTL</w:t>
+      </w:r>
+      <w:r>
+        <w:rPr>
+          <w:rFonts w:hint="default"/>
+          <w:sz w:val="26"/>
+          <w:szCs w:val="26"/>
+          <w:lang w:val="ru-RU"/>
+        </w:rPr>
+        <w:t>-представление проекта</w:t>
+      </w:r>
+    </w:p>
+    <w:p>
+      <w:pPr>
+        <w:rPr>
+          <w:rFonts w:hint="default"/>
+          <w:lang w:val="ru-RU"/>
+        </w:rPr>
+      </w:pPr>
+    </w:p>
+    <w:p>
+      <w:pPr>
         <w:spacing w:line="360" w:lineRule="auto"/>
         <w:ind w:firstLine="709"/>
         <w:jc w:val="both"/>
@@ -9405,24 +9685,12 @@
           <w:szCs w:val="28"/>
         </w:rPr>
       </w:pPr>
-    </w:p>
-    <w:p>
-      <w:pPr>
-        <w:spacing w:line="360" w:lineRule="auto"/>
-        <w:ind w:firstLine="709"/>
-        <w:jc w:val="both"/>
+      <w:r>
         <w:rPr>
           <w:b/>
           <w:sz w:val="28"/>
           <w:szCs w:val="28"/>
         </w:rPr>
-      </w:pPr>
-      <w:r>
-        <w:rPr>
-          <w:b/>
-          <w:sz w:val="28"/>
-          <w:szCs w:val="28"/>
-        </w:rPr>
         <w:t>Выводы.</w:t>
       </w:r>
     </w:p>
@@ -9517,7 +9785,7 @@
           <w:rFonts w:hint="default"/>
           <w:lang w:val="ru-RU"/>
         </w:rPr>
-        <w:t>мкс и 241 нс соответственно. Таким образом, разница составила 286 раз по скорости работы в пользу аппаратной реализации.</w:t>
+        <w:t>мкс (69000 нс) и 241 нс соответственно. Таким образом, разница составила 286 раз по скорости работы в пользу аппаратной реализации.</w:t>
       </w:r>
     </w:p>
     <w:p>
@@ -9533,8 +9801,35 @@
           <w:rFonts w:hint="default"/>
           <w:lang w:val="ru-RU"/>
         </w:rPr>
+        <w:t>Также, сравнивая затраты на реализацию проекта, можно отметить, что применение аппаратных модулей позволяет уменьшить использование логики в 26 раз и уменьшить количество используемых регистров в 20 раз, что обусловленно отсутсвием необходимости синтеза процессорного ядра для выполнения одной и той же задачи.</w:t>
+      </w:r>
+    </w:p>
+    <w:p>
+      <w:pPr>
+        <w:pStyle w:val="102"/>
+        <w:rPr>
+          <w:rFonts w:hint="default"/>
+          <w:lang w:val="ru-RU"/>
+        </w:rPr>
+      </w:pPr>
+      <w:r>
+        <w:rPr>
+          <w:rFonts w:hint="default"/>
+          <w:lang w:val="ru-RU"/>
+        </w:rPr>
         <w:t>Подводя итоги, можно отметить эффективность применения аппаратных модулей для выполнения задач, требующих большого быстродействия, в то время как применение soft-процессоров позволяет снизить временные затраты на выполнение проекта.</w:t>
       </w:r>
+      <w:bookmarkStart w:id="0" w:name="_GoBack"/>
+      <w:bookmarkEnd w:id="0"/>
+    </w:p>
+    <w:p>
+      <w:pPr>
+        <w:pStyle w:val="102"/>
+        <w:rPr>
+          <w:rFonts w:hint="default"/>
+          <w:lang w:val="ru-RU"/>
+        </w:rPr>
+      </w:pPr>
     </w:p>
     <w:sectPr>
       <w:headerReference r:id="rId3" w:type="default"/>

</xml_diff>